<commit_message>
Actualización final (paso 1) de enero
Se agregan todos los nuevos archivos y se corrigen algunos errores de las asignaciones del 2do lapso ya añadidas.
Reorganizados algunos archivos.
# Faltante
Carpeta de _asignaciones_
</commit_message>
<xml_diff>
--- a/Collab/Realiza 10 oraciones en pasado continuo.docx
+++ b/Collab/Realiza 10 oraciones en pasado continuo.docx
@@ -6,21 +6,19 @@
       <w:r>
         <w:t>Realiza 10 oraciones en pasado continuo (</w:t>
       </w:r>
-      <w:r>
-        <w:rPr>
-          <w:lang w:val="en-US"/>
-        </w:rPr>
+      <w:proofErr w:type="spellStart"/>
+      <w:r>
         <w:t>was</w:t>
       </w:r>
+      <w:proofErr w:type="spellEnd"/>
       <w:r>
         <w:t xml:space="preserve"> - </w:t>
       </w:r>
-      <w:r>
-        <w:rPr>
-          <w:lang w:val="en-US"/>
-        </w:rPr>
+      <w:proofErr w:type="spellStart"/>
+      <w:r>
         <w:t>were</w:t>
       </w:r>
+      <w:proofErr w:type="spellEnd"/>
       <w:r>
         <w:t>) más el gerundio (ing). (inglés - español).</w:t>
       </w:r>
@@ -230,6 +228,135 @@
       </w:r>
     </w:p>
     <w:p>
+      <w:pPr>
+        <w:pStyle w:val="Prrafodelista"/>
+        <w:numPr>
+          <w:ilvl w:val="1"/>
+          <w:numId w:val="2"/>
+        </w:numPr>
+      </w:pPr>
+      <w:r>
+        <w:t>Él estaba viendo la televisión</w:t>
+      </w:r>
+    </w:p>
+    <w:p>
+      <w:pPr>
+        <w:pStyle w:val="Prrafodelista"/>
+        <w:numPr>
+          <w:ilvl w:val="1"/>
+          <w:numId w:val="2"/>
+        </w:numPr>
+      </w:pPr>
+      <w:r>
+        <w:t>E</w:t>
+      </w:r>
+      <w:r>
+        <w:t xml:space="preserve">staba estudiando </w:t>
+      </w:r>
+      <w:r>
+        <w:t>m</w:t>
+      </w:r>
+      <w:r>
+        <w:t>atemáticas</w:t>
+      </w:r>
+    </w:p>
+    <w:p>
+      <w:pPr>
+        <w:pStyle w:val="Prrafodelista"/>
+        <w:numPr>
+          <w:ilvl w:val="1"/>
+          <w:numId w:val="2"/>
+        </w:numPr>
+      </w:pPr>
+      <w:r>
+        <w:t>Él estaba jugando en el parque</w:t>
+      </w:r>
+    </w:p>
+    <w:p>
+      <w:pPr>
+        <w:pStyle w:val="Prrafodelista"/>
+        <w:numPr>
+          <w:ilvl w:val="1"/>
+          <w:numId w:val="2"/>
+        </w:numPr>
+      </w:pPr>
+      <w:r>
+        <w:t>Ella estaba escuchando música</w:t>
+      </w:r>
+    </w:p>
+    <w:p>
+      <w:pPr>
+        <w:pStyle w:val="Prrafodelista"/>
+        <w:numPr>
+          <w:ilvl w:val="1"/>
+          <w:numId w:val="2"/>
+        </w:numPr>
+      </w:pPr>
+      <w:r>
+        <w:t>Estaba caminando por la calle</w:t>
+      </w:r>
+    </w:p>
+    <w:p>
+      <w:pPr>
+        <w:pStyle w:val="Prrafodelista"/>
+        <w:numPr>
+          <w:ilvl w:val="1"/>
+          <w:numId w:val="2"/>
+        </w:numPr>
+      </w:pPr>
+      <w:r>
+        <w:t>Ella estaba escribiendo un ensayo</w:t>
+      </w:r>
+    </w:p>
+    <w:p>
+      <w:pPr>
+        <w:pStyle w:val="Prrafodelista"/>
+        <w:numPr>
+          <w:ilvl w:val="1"/>
+          <w:numId w:val="2"/>
+        </w:numPr>
+      </w:pPr>
+      <w:r>
+        <w:t>Ellos estaban hablando sobre el futuro</w:t>
+      </w:r>
+    </w:p>
+    <w:p>
+      <w:pPr>
+        <w:pStyle w:val="Prrafodelista"/>
+        <w:numPr>
+          <w:ilvl w:val="1"/>
+          <w:numId w:val="2"/>
+        </w:numPr>
+      </w:pPr>
+      <w:r>
+        <w:t>Ella estaba dibujando una flor</w:t>
+      </w:r>
+    </w:p>
+    <w:p>
+      <w:pPr>
+        <w:pStyle w:val="Prrafodelista"/>
+        <w:numPr>
+          <w:ilvl w:val="1"/>
+          <w:numId w:val="2"/>
+        </w:numPr>
+      </w:pPr>
+      <w:r>
+        <w:t>Estaba dando de comer a mi perro</w:t>
+      </w:r>
+    </w:p>
+    <w:p>
+      <w:pPr>
+        <w:pStyle w:val="Prrafodelista"/>
+        <w:numPr>
+          <w:ilvl w:val="1"/>
+          <w:numId w:val="2"/>
+        </w:numPr>
+      </w:pPr>
+      <w:r>
+        <w:t>Ellos estaban comiendo helado</w:t>
+      </w:r>
+    </w:p>
+    <w:p>
       <w:r>
         <w:t xml:space="preserve">Realizar 5 oraciones con el verbo to be y formar el gerundio, utilizando los siguientes verbos: </w:t>
       </w:r>
@@ -335,19 +462,296 @@
     </w:p>
     <w:p>
       <w:pPr>
-        <w:rPr>
-          <w:lang w:val="en-US"/>
-        </w:rPr>
-      </w:pPr>
-    </w:p>
-    <w:p>
-      <w:pPr>
-        <w:rPr>
-          <w:lang w:val="en-US"/>
-        </w:rPr>
-      </w:pPr>
+        <w:pStyle w:val="Prrafodelista"/>
+        <w:numPr>
+          <w:ilvl w:val="1"/>
+          <w:numId w:val="1"/>
+        </w:numPr>
+      </w:pPr>
+      <w:r>
+        <w:t>Él está jugando videojuegos</w:t>
+      </w:r>
+    </w:p>
+    <w:p>
+      <w:pPr>
+        <w:pStyle w:val="Prrafodelista"/>
+        <w:numPr>
+          <w:ilvl w:val="1"/>
+          <w:numId w:val="1"/>
+        </w:numPr>
+      </w:pPr>
+      <w:r>
+        <w:t>Ella está estudiando para los exámenes</w:t>
+      </w:r>
+    </w:p>
+    <w:p>
+      <w:pPr>
+        <w:pStyle w:val="Prrafodelista"/>
+        <w:numPr>
+          <w:ilvl w:val="1"/>
+          <w:numId w:val="1"/>
+        </w:numPr>
+      </w:pPr>
+      <w:r>
+        <w:t>Estoy escribiendo mi tesis</w:t>
+      </w:r>
+    </w:p>
+    <w:p>
+      <w:pPr>
+        <w:pStyle w:val="Prrafodelista"/>
+        <w:numPr>
+          <w:ilvl w:val="1"/>
+          <w:numId w:val="1"/>
+        </w:numPr>
+      </w:pPr>
+      <w:r>
+        <w:t>Ellos están comiendo sus almuerzos</w:t>
+      </w:r>
+    </w:p>
+    <w:p>
+      <w:pPr>
+        <w:pStyle w:val="Prrafodelista"/>
+        <w:numPr>
+          <w:ilvl w:val="1"/>
+          <w:numId w:val="1"/>
+        </w:numPr>
+      </w:pPr>
+      <w:r>
+        <w:t>Él está bebiendo en el bar</w:t>
+      </w:r>
+    </w:p>
+    <w:p>
+      <w:r>
+        <w:t>En las siguientes oraciones señala el verbo to be y el ing al verbo (formar el gerundio).</w:t>
+      </w:r>
+    </w:p>
+    <w:p>
+      <w:pPr>
+        <w:pStyle w:val="Prrafodelista"/>
+        <w:numPr>
+          <w:ilvl w:val="0"/>
+          <w:numId w:val="3"/>
+        </w:numPr>
+        <w:rPr>
+          <w:lang w:val="en-US"/>
+        </w:rPr>
+      </w:pPr>
+      <w:r>
+        <w:rPr>
+          <w:lang w:val="en-US"/>
+        </w:rPr>
+        <w:t xml:space="preserve">She </w:t>
+      </w:r>
+      <w:r>
+        <w:rPr>
+          <w:u w:val="single"/>
+          <w:lang w:val="en-US"/>
+        </w:rPr>
+        <w:t>is</w:t>
+      </w:r>
+      <w:r>
+        <w:rPr>
+          <w:lang w:val="en-US"/>
+        </w:rPr>
+        <w:t xml:space="preserve"> wash</w:t>
+      </w:r>
+      <w:r>
+        <w:rPr>
+          <w:u w:val="single"/>
+          <w:lang w:val="en-US"/>
+        </w:rPr>
+        <w:t>ing</w:t>
+      </w:r>
+      <w:r>
+        <w:rPr>
+          <w:lang w:val="en-US"/>
+        </w:rPr>
+        <w:t xml:space="preserve"> the bathroom.</w:t>
+      </w:r>
       <w:bookmarkStart w:id="0" w:name="_GoBack"/>
       <w:bookmarkEnd w:id="0"/>
+    </w:p>
+    <w:p>
+      <w:pPr>
+        <w:pStyle w:val="Prrafodelista"/>
+        <w:numPr>
+          <w:ilvl w:val="0"/>
+          <w:numId w:val="3"/>
+        </w:numPr>
+        <w:rPr>
+          <w:lang w:val="en-US"/>
+        </w:rPr>
+      </w:pPr>
+      <w:r>
+        <w:rPr>
+          <w:lang w:val="en-US"/>
+        </w:rPr>
+        <w:t xml:space="preserve">They </w:t>
+      </w:r>
+      <w:r>
+        <w:rPr>
+          <w:u w:val="single"/>
+          <w:lang w:val="en-US"/>
+        </w:rPr>
+        <w:t>are</w:t>
+      </w:r>
+      <w:r>
+        <w:rPr>
+          <w:lang w:val="en-US"/>
+        </w:rPr>
+        <w:t xml:space="preserve"> watch</w:t>
+      </w:r>
+      <w:r>
+        <w:rPr>
+          <w:u w:val="single"/>
+          <w:lang w:val="en-US"/>
+        </w:rPr>
+        <w:t>ing</w:t>
+      </w:r>
+      <w:r>
+        <w:rPr>
+          <w:lang w:val="en-US"/>
+        </w:rPr>
+        <w:t xml:space="preserve"> TV.</w:t>
+      </w:r>
+    </w:p>
+    <w:p>
+      <w:pPr>
+        <w:pStyle w:val="Prrafodelista"/>
+        <w:numPr>
+          <w:ilvl w:val="0"/>
+          <w:numId w:val="3"/>
+        </w:numPr>
+        <w:rPr>
+          <w:lang w:val="en-US"/>
+        </w:rPr>
+      </w:pPr>
+      <w:r>
+        <w:rPr>
+          <w:lang w:val="en-US"/>
+        </w:rPr>
+        <w:t>I</w:t>
+      </w:r>
+      <w:r>
+        <w:rPr>
+          <w:lang w:val="en-US"/>
+        </w:rPr>
+        <w:t xml:space="preserve"> </w:t>
+      </w:r>
+      <w:r>
+        <w:rPr>
+          <w:u w:val="single"/>
+          <w:lang w:val="en-US"/>
+        </w:rPr>
+        <w:t>am</w:t>
+      </w:r>
+      <w:r>
+        <w:rPr>
+          <w:lang w:val="en-US"/>
+        </w:rPr>
+        <w:t xml:space="preserve"> eat</w:t>
+      </w:r>
+      <w:r>
+        <w:rPr>
+          <w:u w:val="single"/>
+          <w:lang w:val="en-US"/>
+        </w:rPr>
+        <w:t>ing</w:t>
+      </w:r>
+      <w:r>
+        <w:rPr>
+          <w:lang w:val="en-US"/>
+        </w:rPr>
+        <w:t xml:space="preserve"> cake.</w:t>
+      </w:r>
+    </w:p>
+    <w:p>
+      <w:pPr>
+        <w:pStyle w:val="Prrafodelista"/>
+        <w:numPr>
+          <w:ilvl w:val="0"/>
+          <w:numId w:val="3"/>
+        </w:numPr>
+        <w:rPr>
+          <w:lang w:val="en-US"/>
+        </w:rPr>
+      </w:pPr>
+      <w:r>
+        <w:rPr>
+          <w:lang w:val="en-US"/>
+        </w:rPr>
+        <w:t xml:space="preserve">Mery </w:t>
+      </w:r>
+      <w:r>
+        <w:rPr>
+          <w:u w:val="single"/>
+          <w:lang w:val="en-US"/>
+        </w:rPr>
+        <w:t>is</w:t>
+      </w:r>
+      <w:r>
+        <w:rPr>
+          <w:lang w:val="en-US"/>
+        </w:rPr>
+        <w:t xml:space="preserve"> read</w:t>
+      </w:r>
+      <w:r>
+        <w:rPr>
+          <w:u w:val="single"/>
+          <w:lang w:val="en-US"/>
+        </w:rPr>
+        <w:t>ing</w:t>
+      </w:r>
+      <w:r>
+        <w:rPr>
+          <w:lang w:val="en-US"/>
+        </w:rPr>
+        <w:t xml:space="preserve"> a book.</w:t>
+      </w:r>
+    </w:p>
+    <w:p>
+      <w:pPr>
+        <w:pStyle w:val="Prrafodelista"/>
+        <w:numPr>
+          <w:ilvl w:val="0"/>
+          <w:numId w:val="3"/>
+        </w:numPr>
+        <w:rPr>
+          <w:lang w:val="en-US"/>
+        </w:rPr>
+      </w:pPr>
+      <w:r>
+        <w:rPr>
+          <w:lang w:val="en-US"/>
+        </w:rPr>
+        <w:t xml:space="preserve">We </w:t>
+      </w:r>
+      <w:r>
+        <w:rPr>
+          <w:u w:val="single"/>
+          <w:lang w:val="en-US"/>
+        </w:rPr>
+        <w:t>are</w:t>
+      </w:r>
+      <w:r>
+        <w:rPr>
+          <w:lang w:val="en-US"/>
+        </w:rPr>
+        <w:t xml:space="preserve"> clean</w:t>
+      </w:r>
+      <w:r>
+        <w:rPr>
+          <w:u w:val="single"/>
+          <w:lang w:val="en-US"/>
+        </w:rPr>
+        <w:t>ing</w:t>
+      </w:r>
+      <w:r>
+        <w:rPr>
+          <w:lang w:val="en-US"/>
+        </w:rPr>
+        <w:t xml:space="preserve"> the house.</w:t>
+      </w:r>
     </w:p>
     <w:sectPr>
       <w:pgSz w:w="12240" w:h="15840"/>
@@ -377,7 +781,7 @@
         <w:rFonts w:ascii="Symbol" w:hAnsi="Symbol" w:hint="default"/>
       </w:rPr>
     </w:lvl>
-    <w:lvl w:ilvl="1" w:tplc="200A0003" w:tentative="1">
+    <w:lvl w:ilvl="1" w:tplc="200A0003">
       <w:start w:val="1"/>
       <w:numFmt w:val="bullet"/>
       <w:lvlText w:val="o"/>
@@ -490,6 +894,119 @@
         <w:rFonts w:ascii="Symbol" w:hAnsi="Symbol" w:hint="default"/>
       </w:rPr>
     </w:lvl>
+    <w:lvl w:ilvl="1" w:tplc="200A0003">
+      <w:start w:val="1"/>
+      <w:numFmt w:val="bullet"/>
+      <w:lvlText w:val="o"/>
+      <w:lvlJc w:val="left"/>
+      <w:pPr>
+        <w:ind w:left="1440" w:hanging="360"/>
+      </w:pPr>
+      <w:rPr>
+        <w:rFonts w:ascii="Courier New" w:hAnsi="Courier New" w:cs="Courier New" w:hint="default"/>
+      </w:rPr>
+    </w:lvl>
+    <w:lvl w:ilvl="2" w:tplc="200A0005" w:tentative="1">
+      <w:start w:val="1"/>
+      <w:numFmt w:val="bullet"/>
+      <w:lvlText w:val=""/>
+      <w:lvlJc w:val="left"/>
+      <w:pPr>
+        <w:ind w:left="2160" w:hanging="360"/>
+      </w:pPr>
+      <w:rPr>
+        <w:rFonts w:ascii="Wingdings" w:hAnsi="Wingdings" w:hint="default"/>
+      </w:rPr>
+    </w:lvl>
+    <w:lvl w:ilvl="3" w:tplc="200A0001" w:tentative="1">
+      <w:start w:val="1"/>
+      <w:numFmt w:val="bullet"/>
+      <w:lvlText w:val=""/>
+      <w:lvlJc w:val="left"/>
+      <w:pPr>
+        <w:ind w:left="2880" w:hanging="360"/>
+      </w:pPr>
+      <w:rPr>
+        <w:rFonts w:ascii="Symbol" w:hAnsi="Symbol" w:hint="default"/>
+      </w:rPr>
+    </w:lvl>
+    <w:lvl w:ilvl="4" w:tplc="200A0003" w:tentative="1">
+      <w:start w:val="1"/>
+      <w:numFmt w:val="bullet"/>
+      <w:lvlText w:val="o"/>
+      <w:lvlJc w:val="left"/>
+      <w:pPr>
+        <w:ind w:left="3600" w:hanging="360"/>
+      </w:pPr>
+      <w:rPr>
+        <w:rFonts w:ascii="Courier New" w:hAnsi="Courier New" w:cs="Courier New" w:hint="default"/>
+      </w:rPr>
+    </w:lvl>
+    <w:lvl w:ilvl="5" w:tplc="200A0005" w:tentative="1">
+      <w:start w:val="1"/>
+      <w:numFmt w:val="bullet"/>
+      <w:lvlText w:val=""/>
+      <w:lvlJc w:val="left"/>
+      <w:pPr>
+        <w:ind w:left="4320" w:hanging="360"/>
+      </w:pPr>
+      <w:rPr>
+        <w:rFonts w:ascii="Wingdings" w:hAnsi="Wingdings" w:hint="default"/>
+      </w:rPr>
+    </w:lvl>
+    <w:lvl w:ilvl="6" w:tplc="200A0001" w:tentative="1">
+      <w:start w:val="1"/>
+      <w:numFmt w:val="bullet"/>
+      <w:lvlText w:val=""/>
+      <w:lvlJc w:val="left"/>
+      <w:pPr>
+        <w:ind w:left="5040" w:hanging="360"/>
+      </w:pPr>
+      <w:rPr>
+        <w:rFonts w:ascii="Symbol" w:hAnsi="Symbol" w:hint="default"/>
+      </w:rPr>
+    </w:lvl>
+    <w:lvl w:ilvl="7" w:tplc="200A0003" w:tentative="1">
+      <w:start w:val="1"/>
+      <w:numFmt w:val="bullet"/>
+      <w:lvlText w:val="o"/>
+      <w:lvlJc w:val="left"/>
+      <w:pPr>
+        <w:ind w:left="5760" w:hanging="360"/>
+      </w:pPr>
+      <w:rPr>
+        <w:rFonts w:ascii="Courier New" w:hAnsi="Courier New" w:cs="Courier New" w:hint="default"/>
+      </w:rPr>
+    </w:lvl>
+    <w:lvl w:ilvl="8" w:tplc="200A0005" w:tentative="1">
+      <w:start w:val="1"/>
+      <w:numFmt w:val="bullet"/>
+      <w:lvlText w:val=""/>
+      <w:lvlJc w:val="left"/>
+      <w:pPr>
+        <w:ind w:left="6480" w:hanging="360"/>
+      </w:pPr>
+      <w:rPr>
+        <w:rFonts w:ascii="Wingdings" w:hAnsi="Wingdings" w:hint="default"/>
+      </w:rPr>
+    </w:lvl>
+  </w:abstractNum>
+  <w:abstractNum w:abstractNumId="2" w15:restartNumberingAfterBreak="0">
+    <w:nsid w:val="4ACF2973"/>
+    <w:multiLevelType w:val="hybridMultilevel"/>
+    <w:tmpl w:val="D81A0330"/>
+    <w:lvl w:ilvl="0" w:tplc="200A0001">
+      <w:start w:val="1"/>
+      <w:numFmt w:val="bullet"/>
+      <w:lvlText w:val=""/>
+      <w:lvlJc w:val="left"/>
+      <w:pPr>
+        <w:ind w:left="720" w:hanging="360"/>
+      </w:pPr>
+      <w:rPr>
+        <w:rFonts w:ascii="Symbol" w:hAnsi="Symbol" w:hint="default"/>
+      </w:rPr>
+    </w:lvl>
     <w:lvl w:ilvl="1" w:tplc="200A0003" w:tentative="1">
       <w:start w:val="1"/>
       <w:numFmt w:val="bullet"/>
@@ -592,6 +1109,9 @@
   </w:num>
   <w:num w:numId="2">
     <w:abstractNumId w:val="0"/>
+  </w:num>
+  <w:num w:numId="3">
+    <w:abstractNumId w:val="2"/>
   </w:num>
 </w:numbering>
 </file>

</xml_diff>